<commit_message>
Docts: Se actuliza y se suben otro
</commit_message>
<xml_diff>
--- a/Tercer_Trimestres/Plan de respaldo/Plan de respaldo.docx
+++ b/Tercer_Trimestres/Plan de respaldo/Plan de respaldo.docx
@@ -633,14 +633,12 @@
               </w:rPr>
               <w:t xml:space="preserve"> </w:t>
             </w:r>
-            <w:proofErr w:type="spellStart"/>
             <w:r>
               <w:rPr>
                 <w:sz w:val="24"/>
               </w:rPr>
               <w:t>FarmiFarmacy</w:t>
             </w:r>
-            <w:proofErr w:type="spellEnd"/>
           </w:p>
         </w:tc>
       </w:tr>
@@ -1120,7 +1118,6 @@
                 <w:sz w:val="24"/>
               </w:rPr>
             </w:pPr>
-            <w:proofErr w:type="spellStart"/>
             <w:r>
               <w:rPr>
                 <w:sz w:val="24"/>
@@ -1133,7 +1130,6 @@
               </w:rPr>
               <w:t>º</w:t>
             </w:r>
-            <w:proofErr w:type="spellEnd"/>
             <w:r>
               <w:rPr>
                 <w:spacing w:val="-1"/>
@@ -1753,7 +1749,11 @@
     <w:sdt>
       <w:sdtPr>
         <w:rPr>
-          <w:lang w:val="es-ES"/>
+          <w:rFonts w:ascii="Candara" w:eastAsia="Candara" w:hAnsi="Candara" w:cs="Candara"/>
+          <w:color w:val="auto"/>
+          <w:sz w:val="22"/>
+          <w:szCs w:val="22"/>
+          <w:lang w:val="es-ES" w:eastAsia="en-US"/>
         </w:rPr>
         <w:id w:val="1623572223"/>
         <w:docPartObj>
@@ -1763,13 +1763,8 @@
       </w:sdtPr>
       <w:sdtEndPr>
         <w:rPr>
-          <w:rFonts w:ascii="Candara" w:eastAsia="Candara" w:hAnsi="Candara" w:cs="Candara"/>
           <w:b/>
           <w:bCs/>
-          <w:color w:val="auto"/>
-          <w:sz w:val="22"/>
-          <w:szCs w:val="22"/>
-          <w:lang w:eastAsia="en-US"/>
         </w:rPr>
       </w:sdtEndPr>
       <w:sdtContent>
@@ -4117,7 +4112,6 @@
       <w:r>
         <w:t xml:space="preserve">n de software que pose los integrantes de </w:t>
       </w:r>
-      <w:proofErr w:type="spellStart"/>
       <w:r>
         <w:rPr>
           <w:b/>
@@ -4125,7 +4119,6 @@
         </w:rPr>
         <w:t>FarmiFarmacy</w:t>
       </w:r>
-      <w:proofErr w:type="spellEnd"/>
       <w:r>
         <w:rPr>
           <w:b/>
@@ -4465,16 +4458,11 @@
         <w:pStyle w:val="Sptima"/>
       </w:pPr>
       <w:r>
-        <w:t xml:space="preserve">Tener al personal encargado para hacer los </w:t>
-      </w:r>
-      <w:proofErr w:type="spellStart"/>
-      <w:r>
-        <w:t>backup</w:t>
+        <w:t>Tener al personal encargado para hacer los backup</w:t>
       </w:r>
       <w:r>
         <w:t>s</w:t>
       </w:r>
-      <w:proofErr w:type="spellEnd"/>
       <w:r>
         <w:t>.</w:t>
       </w:r>
@@ -4642,21 +4630,7 @@
         <w:rPr>
           <w:rFonts w:ascii="Times New Roman" w:hAnsi="Times New Roman" w:cs="Times New Roman"/>
         </w:rPr>
-        <w:t xml:space="preserve">1. </w:t>
-      </w:r>
-      <w:proofErr w:type="spellStart"/>
-      <w:r>
-        <w:rPr>
-          <w:rFonts w:ascii="Times New Roman" w:hAnsi="Times New Roman" w:cs="Times New Roman"/>
-        </w:rPr>
-        <w:t>EaseUs</w:t>
-      </w:r>
-      <w:proofErr w:type="spellEnd"/>
-      <w:r>
-        <w:rPr>
-          <w:rFonts w:ascii="Times New Roman" w:hAnsi="Times New Roman" w:cs="Times New Roman"/>
-        </w:rPr>
-        <w:t xml:space="preserve"> Todo</w:t>
+        <w:t>1. EaseUs Todo</w:t>
       </w:r>
       <w:bookmarkEnd w:id="21"/>
     </w:p>
@@ -4797,21 +4771,7 @@
         <w:rPr>
           <w:rFonts w:ascii="Times New Roman" w:hAnsi="Times New Roman" w:cs="Times New Roman"/>
         </w:rPr>
-        <w:t xml:space="preserve">2. </w:t>
-      </w:r>
-      <w:proofErr w:type="spellStart"/>
-      <w:r>
-        <w:rPr>
-          <w:rFonts w:ascii="Times New Roman" w:hAnsi="Times New Roman" w:cs="Times New Roman"/>
-        </w:rPr>
-        <w:t>Comodo</w:t>
-      </w:r>
-      <w:proofErr w:type="spellEnd"/>
-      <w:r>
-        <w:rPr>
-          <w:rFonts w:ascii="Times New Roman" w:hAnsi="Times New Roman" w:cs="Times New Roman"/>
-        </w:rPr>
-        <w:t xml:space="preserve"> Backup</w:t>
+        <w:t>2. Comodo Backup</w:t>
       </w:r>
       <w:bookmarkEnd w:id="22"/>
     </w:p>
@@ -4934,35 +4894,7 @@
         <w:rPr>
           <w:rFonts w:ascii="Times New Roman" w:hAnsi="Times New Roman" w:cs="Times New Roman"/>
         </w:rPr>
-        <w:t xml:space="preserve">3. </w:t>
-      </w:r>
-      <w:proofErr w:type="spellStart"/>
-      <w:r>
-        <w:rPr>
-          <w:rFonts w:ascii="Times New Roman" w:hAnsi="Times New Roman" w:cs="Times New Roman"/>
-        </w:rPr>
-        <w:t>Aomei</w:t>
-      </w:r>
-      <w:proofErr w:type="spellEnd"/>
-      <w:r>
-        <w:rPr>
-          <w:rFonts w:ascii="Times New Roman" w:hAnsi="Times New Roman" w:cs="Times New Roman"/>
-        </w:rPr>
-        <w:t xml:space="preserve"> </w:t>
-      </w:r>
-      <w:proofErr w:type="spellStart"/>
-      <w:r>
-        <w:rPr>
-          <w:rFonts w:ascii="Times New Roman" w:hAnsi="Times New Roman" w:cs="Times New Roman"/>
-        </w:rPr>
-        <w:t>Backupper</w:t>
-      </w:r>
-      <w:proofErr w:type="spellEnd"/>
-      <w:r>
-        <w:rPr>
-          <w:rFonts w:ascii="Times New Roman" w:hAnsi="Times New Roman" w:cs="Times New Roman"/>
-        </w:rPr>
-        <w:t xml:space="preserve"> Standard</w:t>
+        <w:t>3. Aomei Backupper Standard</w:t>
       </w:r>
       <w:bookmarkEnd w:id="23"/>
     </w:p>
@@ -5198,21 +5130,7 @@
         <w:rPr>
           <w:rFonts w:ascii="Times New Roman" w:hAnsi="Times New Roman" w:cs="Times New Roman"/>
         </w:rPr>
-        <w:t xml:space="preserve">5. </w:t>
-      </w:r>
-      <w:proofErr w:type="spellStart"/>
-      <w:r>
-        <w:rPr>
-          <w:rFonts w:ascii="Times New Roman" w:hAnsi="Times New Roman" w:cs="Times New Roman"/>
-        </w:rPr>
-        <w:t>Cobian</w:t>
-      </w:r>
-      <w:proofErr w:type="spellEnd"/>
-      <w:r>
-        <w:rPr>
-          <w:rFonts w:ascii="Times New Roman" w:hAnsi="Times New Roman" w:cs="Times New Roman"/>
-        </w:rPr>
-        <w:t xml:space="preserve"> Backup</w:t>
+        <w:t>5. Cobian Backup</w:t>
       </w:r>
       <w:bookmarkEnd w:id="25"/>
     </w:p>
@@ -5473,21 +5391,7 @@
         <w:rPr>
           <w:lang w:val="es-CO"/>
         </w:rPr>
-        <w:t xml:space="preserve">adir anotaciones en cualquier punto de un fichero y debatir sobre determinados cambios realizados en un </w:t>
-      </w:r>
-      <w:proofErr w:type="spellStart"/>
-      <w:r>
-        <w:rPr>
-          <w:lang w:val="es-CO"/>
-        </w:rPr>
-        <w:t>commit</w:t>
-      </w:r>
-      <w:proofErr w:type="spellEnd"/>
-      <w:r>
-        <w:rPr>
-          <w:lang w:val="es-CO"/>
-        </w:rPr>
-        <w:t xml:space="preserve"> espec</w:t>
+        <w:t>adir anotaciones en cualquier punto de un fichero y debatir sobre determinados cambios realizados en un commit espec</w:t>
       </w:r>
       <w:r>
         <w:rPr>
@@ -6005,6 +5909,92 @@
     </w:p>
     <w:p>
       <w:pPr>
+        <w:pStyle w:val="Ttulo2"/>
+        <w:ind w:left="0" w:firstLine="0"/>
+        <w:rPr>
+          <w:rFonts w:ascii="Times New Roman" w:hAnsi="Times New Roman" w:cs="Times New Roman"/>
+        </w:rPr>
+      </w:pPr>
+      <w:bookmarkStart w:id="35" w:name="_Toc84790108"/>
+      <w:bookmarkStart w:id="36" w:name="_Toc84932250"/>
+      <w:r>
+        <w:rPr>
+          <w:rFonts w:ascii="Times New Roman" w:hAnsi="Times New Roman" w:cs="Times New Roman"/>
+        </w:rPr>
+        <w:t>Backu</w:t>
+      </w:r>
+      <w:r>
+        <w:rPr>
+          <w:rFonts w:ascii="Times New Roman" w:hAnsi="Times New Roman" w:cs="Times New Roman"/>
+        </w:rPr>
+        <w:t>p</w:t>
+      </w:r>
+      <w:r>
+        <w:rPr>
+          <w:rFonts w:ascii="Times New Roman" w:hAnsi="Times New Roman" w:cs="Times New Roman"/>
+        </w:rPr>
+        <w:t>s</w:t>
+      </w:r>
+      <w:r>
+        <w:rPr>
+          <w:rFonts w:ascii="Times New Roman" w:hAnsi="Times New Roman" w:cs="Times New Roman"/>
+        </w:rPr>
+        <w:t xml:space="preserve"> de</w:t>
+      </w:r>
+      <w:r>
+        <w:rPr>
+          <w:rFonts w:ascii="Times New Roman" w:hAnsi="Times New Roman" w:cs="Times New Roman"/>
+        </w:rPr>
+        <w:t>l Software</w:t>
+      </w:r>
+      <w:bookmarkEnd w:id="35"/>
+      <w:bookmarkEnd w:id="36"/>
+      <w:r>
+        <w:rPr>
+          <w:rFonts w:ascii="Times New Roman" w:hAnsi="Times New Roman" w:cs="Times New Roman"/>
+        </w:rPr>
+        <w:t xml:space="preserve"> </w:t>
+      </w:r>
+    </w:p>
+    <w:p>
+      <w:pPr>
+        <w:pStyle w:val="Ttulo2"/>
+        <w:ind w:left="0" w:firstLine="0"/>
+        <w:rPr>
+          <w:rFonts w:ascii="Times New Roman" w:hAnsi="Times New Roman" w:cs="Times New Roman"/>
+        </w:rPr>
+      </w:pPr>
+      <w:bookmarkStart w:id="37" w:name="_Toc84790109"/>
+      <w:bookmarkStart w:id="38" w:name="_Toc84932251"/>
+      <w:r>
+        <w:rPr>
+          <w:rFonts w:ascii="Times New Roman" w:hAnsi="Times New Roman" w:cs="Times New Roman"/>
+        </w:rPr>
+        <w:t>Backu</w:t>
+      </w:r>
+      <w:r>
+        <w:rPr>
+          <w:rFonts w:ascii="Times New Roman" w:hAnsi="Times New Roman" w:cs="Times New Roman"/>
+        </w:rPr>
+        <w:t>p</w:t>
+      </w:r>
+      <w:r>
+        <w:rPr>
+          <w:rFonts w:ascii="Times New Roman" w:hAnsi="Times New Roman" w:cs="Times New Roman"/>
+        </w:rPr>
+        <w:t>s</w:t>
+      </w:r>
+      <w:r>
+        <w:rPr>
+          <w:rFonts w:ascii="Times New Roman" w:hAnsi="Times New Roman" w:cs="Times New Roman"/>
+        </w:rPr>
+        <w:t xml:space="preserve"> Bases de Datos</w:t>
+      </w:r>
+      <w:bookmarkEnd w:id="37"/>
+      <w:bookmarkEnd w:id="38"/>
+    </w:p>
+    <w:p>
+      <w:pPr>
         <w:pStyle w:val="Ttulo1"/>
         <w:ind w:left="0" w:firstLine="0"/>
         <w:rPr>
@@ -6013,114 +6003,17 @@
           <w:szCs w:val="22"/>
         </w:rPr>
       </w:pPr>
-      <w:bookmarkStart w:id="35" w:name="_Toc84790107"/>
-      <w:bookmarkStart w:id="36" w:name="_Toc84932249"/>
+      <w:bookmarkStart w:id="39" w:name="_Toc84790110"/>
+      <w:bookmarkStart w:id="40" w:name="_Toc84932252"/>
       <w:r>
         <w:rPr>
           <w:rFonts w:ascii="Times New Roman" w:hAnsi="Times New Roman" w:cs="Times New Roman"/>
           <w:sz w:val="22"/>
           <w:szCs w:val="22"/>
         </w:rPr>
-        <w:t>BACKUP DE DATOS DEL SISTEMA Y BASES DE DATOS</w:t>
-      </w:r>
-      <w:bookmarkEnd w:id="35"/>
-      <w:bookmarkEnd w:id="36"/>
-    </w:p>
-    <w:p>
-      <w:pPr>
-        <w:pStyle w:val="Ttulo2"/>
-        <w:ind w:left="0" w:firstLine="0"/>
-        <w:rPr>
-          <w:rFonts w:ascii="Times New Roman" w:hAnsi="Times New Roman" w:cs="Times New Roman"/>
-        </w:rPr>
-      </w:pPr>
-      <w:bookmarkStart w:id="37" w:name="_Toc84790108"/>
-      <w:bookmarkStart w:id="38" w:name="_Toc84932250"/>
-      <w:r>
-        <w:rPr>
-          <w:rFonts w:ascii="Times New Roman" w:hAnsi="Times New Roman" w:cs="Times New Roman"/>
-        </w:rPr>
-        <w:t xml:space="preserve">5.1. </w:t>
-      </w:r>
-      <w:r>
-        <w:rPr>
-          <w:rFonts w:ascii="Times New Roman" w:hAnsi="Times New Roman" w:cs="Times New Roman"/>
-        </w:rPr>
-        <w:t>Backu</w:t>
-      </w:r>
-      <w:r>
-        <w:rPr>
-          <w:rFonts w:ascii="Times New Roman" w:hAnsi="Times New Roman" w:cs="Times New Roman"/>
-        </w:rPr>
-        <w:t>p</w:t>
-      </w:r>
-      <w:r>
-        <w:rPr>
-          <w:rFonts w:ascii="Times New Roman" w:hAnsi="Times New Roman" w:cs="Times New Roman"/>
-        </w:rPr>
-        <w:t>s</w:t>
-      </w:r>
-      <w:r>
-        <w:rPr>
-          <w:rFonts w:ascii="Times New Roman" w:hAnsi="Times New Roman" w:cs="Times New Roman"/>
-        </w:rPr>
-        <w:t xml:space="preserve"> de</w:t>
-      </w:r>
-      <w:r>
-        <w:rPr>
-          <w:rFonts w:ascii="Times New Roman" w:hAnsi="Times New Roman" w:cs="Times New Roman"/>
-        </w:rPr>
-        <w:t>l Software</w:t>
-      </w:r>
-      <w:bookmarkEnd w:id="37"/>
-      <w:bookmarkEnd w:id="38"/>
-      <w:r>
-        <w:rPr>
-          <w:rFonts w:ascii="Times New Roman" w:hAnsi="Times New Roman" w:cs="Times New Roman"/>
-        </w:rPr>
-        <w:t xml:space="preserve"> </w:t>
-      </w:r>
-    </w:p>
-    <w:p>
-      <w:pPr>
-        <w:pStyle w:val="Ttulo2"/>
-        <w:ind w:left="0" w:firstLine="0"/>
-        <w:rPr>
-          <w:rFonts w:ascii="Times New Roman" w:hAnsi="Times New Roman" w:cs="Times New Roman"/>
-        </w:rPr>
-      </w:pPr>
-      <w:bookmarkStart w:id="39" w:name="_Toc84790109"/>
-      <w:bookmarkStart w:id="40" w:name="_Toc84932251"/>
-      <w:r>
-        <w:rPr>
-          <w:rFonts w:ascii="Times New Roman" w:hAnsi="Times New Roman" w:cs="Times New Roman"/>
-        </w:rPr>
-        <w:t xml:space="preserve">5.2. </w:t>
-      </w:r>
-      <w:r>
-        <w:rPr>
-          <w:rFonts w:ascii="Times New Roman" w:hAnsi="Times New Roman" w:cs="Times New Roman"/>
-        </w:rPr>
-        <w:t>Backu</w:t>
-      </w:r>
-      <w:r>
-        <w:rPr>
-          <w:rFonts w:ascii="Times New Roman" w:hAnsi="Times New Roman" w:cs="Times New Roman"/>
-        </w:rPr>
-        <w:t>p</w:t>
-      </w:r>
-      <w:r>
-        <w:rPr>
-          <w:rFonts w:ascii="Times New Roman" w:hAnsi="Times New Roman" w:cs="Times New Roman"/>
-        </w:rPr>
-        <w:t>s</w:t>
-      </w:r>
-      <w:r>
-        <w:rPr>
-          <w:rFonts w:ascii="Times New Roman" w:hAnsi="Times New Roman" w:cs="Times New Roman"/>
-        </w:rPr>
-        <w:t xml:space="preserve"> Bases de Datos</w:t>
-      </w:r>
+        <w:t>PRUEBAS DE RESTAURACIÓN DE BACKU</w:t>
+      </w:r>
+      <w:bookmarkStart w:id="41" w:name="_Toc84790111"/>
       <w:bookmarkEnd w:id="39"/>
       <w:bookmarkEnd w:id="40"/>
     </w:p>
@@ -6134,149 +6027,92 @@
           <w:szCs w:val="22"/>
         </w:rPr>
       </w:pPr>
-      <w:bookmarkStart w:id="41" w:name="_Toc84790110"/>
-      <w:bookmarkStart w:id="42" w:name="_Toc84932252"/>
-      <w:r>
-        <w:rPr>
-          <w:rFonts w:ascii="Times New Roman" w:hAnsi="Times New Roman" w:cs="Times New Roman"/>
-          <w:sz w:val="22"/>
-          <w:szCs w:val="22"/>
-        </w:rPr>
-        <w:t>PRUEBAS DE RESTAURACIÓN DE BACKU</w:t>
-      </w:r>
-      <w:bookmarkStart w:id="43" w:name="_Toc84790111"/>
+      <w:bookmarkStart w:id="42" w:name="_Toc84932253"/>
+      <w:r>
+        <w:t>BACKU</w:t>
+      </w:r>
+      <w:r>
+        <w:t>P</w:t>
+      </w:r>
+      <w:r>
+        <w:t>S DE TODO EL SISTEMA</w:t>
+      </w:r>
       <w:bookmarkEnd w:id="41"/>
       <w:bookmarkEnd w:id="42"/>
+      <w:r>
+        <w:t xml:space="preserve"> </w:t>
+      </w:r>
     </w:p>
     <w:p>
       <w:pPr>
-        <w:pStyle w:val="Ttulo1"/>
-        <w:ind w:left="0" w:firstLine="0"/>
-        <w:rPr>
-          <w:rFonts w:ascii="Times New Roman" w:hAnsi="Times New Roman" w:cs="Times New Roman"/>
-          <w:sz w:val="22"/>
-          <w:szCs w:val="22"/>
-        </w:rPr>
-      </w:pPr>
-      <w:bookmarkStart w:id="44" w:name="_Toc84932253"/>
-      <w:r>
-        <w:t>BACKU</w:t>
-      </w:r>
-      <w:r>
-        <w:t>P</w:t>
-      </w:r>
-      <w:r>
-        <w:t>S DE TODO EL SISTEMA</w:t>
-      </w:r>
-      <w:bookmarkEnd w:id="43"/>
-      <w:bookmarkEnd w:id="44"/>
-      <w:r>
-        <w:t xml:space="preserve"> </w:t>
+        <w:pStyle w:val="Sptima"/>
+      </w:pPr>
+      <w:r>
+        <w:t>Todos los elementos del sistema diagramas, documentaci</w:t>
+      </w:r>
+      <w:r>
+        <w:t>ó</w:t>
+      </w:r>
+      <w:r>
+        <w:t xml:space="preserve">n y todo tipo de versiones se almacenan el el repositorio, </w:t>
+      </w:r>
+      <w:r>
+        <w:t>ó</w:t>
+      </w:r>
+      <w:r>
+        <w:t xml:space="preserve">sea GitHub donde el sistema que se a desarrollo se almacena te temporalmente cada parte del sistema se encuentra en ese lugar </w:t>
+      </w:r>
+      <w:r>
+        <w:t>el cliente tendr</w:t>
+      </w:r>
+      <w:r>
+        <w:t>á</w:t>
+      </w:r>
+      <w:r>
+        <w:t xml:space="preserve"> el acceso a ese repositorio para evitar problemas de versiones o documentaciones faltantes.</w:t>
       </w:r>
     </w:p>
     <w:p>
       <w:pPr>
         <w:pStyle w:val="Sptima"/>
-      </w:pPr>
-      <w:r>
-        <w:t>Todos los elementos del sistema diagramas, documentaci</w:t>
-      </w:r>
-      <w:r>
-        <w:t>ó</w:t>
-      </w:r>
-      <w:r>
-        <w:t xml:space="preserve">n y todo tipo de versiones se almacenan el </w:t>
-      </w:r>
-      <w:proofErr w:type="spellStart"/>
-      <w:r>
-        <w:t>el</w:t>
-      </w:r>
-      <w:proofErr w:type="spellEnd"/>
-      <w:r>
-        <w:t xml:space="preserve"> repositorio, </w:t>
-      </w:r>
-      <w:r>
-        <w:t>ó</w:t>
-      </w:r>
-      <w:r>
-        <w:t xml:space="preserve">sea GitHub donde el sistema que se </w:t>
-      </w:r>
-      <w:proofErr w:type="spellStart"/>
-      <w:r>
-        <w:t>a</w:t>
-      </w:r>
-      <w:proofErr w:type="spellEnd"/>
-      <w:r>
-        <w:t xml:space="preserve"> desarrollo se almacena te temporalmente cada parte del sistema se encuentra en ese lugar </w:t>
-      </w:r>
-      <w:r>
-        <w:t>el cliente tendr</w:t>
-      </w:r>
-      <w:r>
-        <w:t>á</w:t>
-      </w:r>
-      <w:r>
-        <w:t xml:space="preserve"> el acceso a ese repositorio para evitar problemas de versiones o documentaciones faltantes.</w:t>
+        <w:rPr>
+          <w:b/>
+          <w:bCs/>
+        </w:rPr>
+      </w:pPr>
+      <w:bookmarkStart w:id="43" w:name="_Toc84790112"/>
+      <w:r>
+        <w:rPr>
+          <w:b/>
+          <w:bCs/>
+        </w:rPr>
+        <w:t>Maneras de acceder</w:t>
+      </w:r>
+      <w:bookmarkEnd w:id="43"/>
+      <w:r>
+        <w:rPr>
+          <w:b/>
+          <w:bCs/>
+        </w:rPr>
+        <w:t xml:space="preserve"> </w:t>
       </w:r>
     </w:p>
     <w:p>
       <w:pPr>
         <w:pStyle w:val="Sptima"/>
+      </w:pPr>
+      <w:r>
+        <w:t xml:space="preserve">Por </w:t>
+      </w:r>
+      <w:r>
         <w:rPr>
           <w:b/>
           <w:bCs/>
         </w:rPr>
-      </w:pPr>
-      <w:bookmarkStart w:id="45" w:name="_Toc84790112"/>
-      <w:r>
-        <w:rPr>
-          <w:b/>
-          <w:bCs/>
-        </w:rPr>
-        <w:t>Maneras de acceder</w:t>
-      </w:r>
-      <w:bookmarkEnd w:id="45"/>
-      <w:r>
-        <w:rPr>
-          <w:b/>
-          <w:bCs/>
-        </w:rPr>
-        <w:t xml:space="preserve"> </w:t>
-      </w:r>
-    </w:p>
-    <w:p>
-      <w:pPr>
-        <w:pStyle w:val="Sptima"/>
-      </w:pPr>
-      <w:r>
-        <w:t xml:space="preserve">Por </w:t>
-      </w:r>
-      <w:proofErr w:type="spellStart"/>
-      <w:r>
-        <w:rPr>
-          <w:b/>
-          <w:bCs/>
-        </w:rPr>
-        <w:t>pagina</w:t>
-      </w:r>
-      <w:proofErr w:type="spellEnd"/>
-      <w:r>
-        <w:rPr>
-          <w:b/>
-          <w:bCs/>
-        </w:rPr>
-        <w:t xml:space="preserve"> web </w:t>
-      </w:r>
-      <w:r>
-        <w:t xml:space="preserve">ya sea (Google Chrome, </w:t>
-      </w:r>
-      <w:proofErr w:type="spellStart"/>
-      <w:r>
-        <w:t>Fire</w:t>
-      </w:r>
-      <w:proofErr w:type="spellEnd"/>
-      <w:r>
-        <w:t xml:space="preserve"> Fox, Internet explore.)</w:t>
+        <w:t xml:space="preserve">pagina web </w:t>
+      </w:r>
+      <w:r>
+        <w:t>ya sea (Google Chrome, Fire Fox, Internet explore.)</w:t>
       </w:r>
     </w:p>
     <w:p>
@@ -6327,25 +6163,25 @@
           <w:szCs w:val="22"/>
         </w:rPr>
       </w:pPr>
-      <w:bookmarkStart w:id="46" w:name="_Toc84790113"/>
-      <w:bookmarkStart w:id="47" w:name="_Toc84932254"/>
+      <w:bookmarkStart w:id="44" w:name="_Toc84790113"/>
+      <w:bookmarkStart w:id="45" w:name="_Toc84932254"/>
       <w:r>
         <w:rPr>
           <w:rFonts w:ascii="Times New Roman" w:hAnsi="Times New Roman" w:cs="Times New Roman"/>
           <w:sz w:val="22"/>
           <w:szCs w:val="22"/>
         </w:rPr>
-        <w:lastRenderedPageBreak/>
         <w:t>ESQUEMA DE BACKUPS</w:t>
       </w:r>
-      <w:bookmarkEnd w:id="46"/>
-      <w:bookmarkEnd w:id="47"/>
+      <w:bookmarkEnd w:id="44"/>
+      <w:bookmarkEnd w:id="45"/>
     </w:p>
     <w:p>
       <w:pPr>
         <w:pStyle w:val="Sptima"/>
       </w:pPr>
       <w:r>
+        <w:lastRenderedPageBreak/>
         <w:t>Escribir el d</w:t>
       </w:r>
       <w:r>
@@ -6564,11 +6400,9 @@
               <w:pStyle w:val="Sptima"/>
               <w:cnfStyle w:val="000000100000" w:firstRow="0" w:lastRow="0" w:firstColumn="0" w:lastColumn="0" w:oddVBand="0" w:evenVBand="0" w:oddHBand="1" w:evenHBand="0" w:firstRowFirstColumn="0" w:firstRowLastColumn="0" w:lastRowFirstColumn="0" w:lastRowLastColumn="0"/>
             </w:pPr>
-            <w:proofErr w:type="spellStart"/>
             <w:r>
               <w:t>Ago</w:t>
             </w:r>
-            <w:proofErr w:type="spellEnd"/>
           </w:p>
         </w:tc>
         <w:tc>
@@ -6580,11 +6414,9 @@
               <w:pStyle w:val="Sptima"/>
               <w:cnfStyle w:val="000000100000" w:firstRow="0" w:lastRow="0" w:firstColumn="0" w:lastColumn="0" w:oddVBand="0" w:evenVBand="0" w:oddHBand="1" w:evenHBand="0" w:firstRowFirstColumn="0" w:firstRowLastColumn="0" w:lastRowFirstColumn="0" w:lastRowLastColumn="0"/>
             </w:pPr>
-            <w:proofErr w:type="spellStart"/>
             <w:r>
               <w:t>Sep</w:t>
             </w:r>
-            <w:proofErr w:type="spellEnd"/>
           </w:p>
         </w:tc>
         <w:tc>
@@ -6930,6 +6762,9 @@
               <w:pStyle w:val="Sptima"/>
               <w:cnfStyle w:val="000000100000" w:firstRow="0" w:lastRow="0" w:firstColumn="0" w:lastColumn="0" w:oddVBand="0" w:evenVBand="0" w:oddHBand="1" w:evenHBand="0" w:firstRowFirstColumn="0" w:firstRowLastColumn="0" w:lastRowFirstColumn="0" w:lastRowLastColumn="0"/>
             </w:pPr>
+            <w:r>
+              <w:t>30</w:t>
+            </w:r>
           </w:p>
         </w:tc>
       </w:tr>
@@ -7731,6 +7566,9 @@
               <w:pStyle w:val="Sptima"/>
               <w:cnfStyle w:val="000000100000" w:firstRow="0" w:lastRow="0" w:firstColumn="0" w:lastColumn="0" w:oddVBand="0" w:evenVBand="0" w:oddHBand="1" w:evenHBand="0" w:firstRowFirstColumn="0" w:firstRowLastColumn="0" w:lastRowFirstColumn="0" w:lastRowLastColumn="0"/>
             </w:pPr>
+            <w:r>
+              <w:t>Se realiza en Git Hub</w:t>
+            </w:r>
           </w:p>
           <w:p>
             <w:pPr>
@@ -7950,11 +7788,9 @@
               <w:pStyle w:val="Sptima"/>
               <w:cnfStyle w:val="000000100000" w:firstRow="0" w:lastRow="0" w:firstColumn="0" w:lastColumn="0" w:oddVBand="0" w:evenVBand="0" w:oddHBand="1" w:evenHBand="0" w:firstRowFirstColumn="0" w:firstRowLastColumn="0" w:lastRowFirstColumn="0" w:lastRowLastColumn="0"/>
             </w:pPr>
-            <w:proofErr w:type="spellStart"/>
             <w:r>
               <w:t>Ago</w:t>
             </w:r>
-            <w:proofErr w:type="spellEnd"/>
           </w:p>
         </w:tc>
         <w:tc>
@@ -7966,11 +7802,9 @@
               <w:pStyle w:val="Sptima"/>
               <w:cnfStyle w:val="000000100000" w:firstRow="0" w:lastRow="0" w:firstColumn="0" w:lastColumn="0" w:oddVBand="0" w:evenVBand="0" w:oddHBand="1" w:evenHBand="0" w:firstRowFirstColumn="0" w:firstRowLastColumn="0" w:lastRowFirstColumn="0" w:lastRowLastColumn="0"/>
             </w:pPr>
-            <w:proofErr w:type="spellStart"/>
             <w:r>
               <w:t>Sep</w:t>
             </w:r>
-            <w:proofErr w:type="spellEnd"/>
           </w:p>
         </w:tc>
         <w:tc>
@@ -8776,6 +8610,9 @@
               <w:pStyle w:val="Sptima"/>
               <w:cnfStyle w:val="000000000000" w:firstRow="0" w:lastRow="0" w:firstColumn="0" w:lastColumn="0" w:oddVBand="0" w:evenVBand="0" w:oddHBand="0" w:evenHBand="0" w:firstRowFirstColumn="0" w:firstRowLastColumn="0" w:lastRowFirstColumn="0" w:lastRowLastColumn="0"/>
             </w:pPr>
+            <w:r>
+              <w:t>10</w:t>
+            </w:r>
           </w:p>
         </w:tc>
       </w:tr>
@@ -9112,6 +8949,15 @@
             <w:tcW w:w="7656" w:type="dxa"/>
             <w:gridSpan w:val="12"/>
           </w:tcPr>
+          <w:p>
+            <w:pPr>
+              <w:pStyle w:val="Sptima"/>
+              <w:cnfStyle w:val="000000100000" w:firstRow="0" w:lastRow="0" w:firstColumn="0" w:lastColumn="0" w:oddVBand="0" w:evenVBand="0" w:oddHBand="1" w:evenHBand="0" w:firstRowFirstColumn="0" w:firstRowLastColumn="0" w:lastRowFirstColumn="0" w:lastRowLastColumn="0"/>
+            </w:pPr>
+            <w:r>
+              <w:t>Se realiza en Git Hub</w:t>
+            </w:r>
+          </w:p>
           <w:p>
             <w:pPr>
               <w:pStyle w:val="Sptima"/>
@@ -9359,11 +9205,9 @@
               <w:pStyle w:val="Sptima"/>
               <w:cnfStyle w:val="000000100000" w:firstRow="0" w:lastRow="0" w:firstColumn="0" w:lastColumn="0" w:oddVBand="0" w:evenVBand="0" w:oddHBand="1" w:evenHBand="0" w:firstRowFirstColumn="0" w:firstRowLastColumn="0" w:lastRowFirstColumn="0" w:lastRowLastColumn="0"/>
             </w:pPr>
-            <w:proofErr w:type="spellStart"/>
             <w:r>
               <w:t>Ago</w:t>
             </w:r>
-            <w:proofErr w:type="spellEnd"/>
           </w:p>
         </w:tc>
         <w:tc>
@@ -9375,11 +9219,9 @@
               <w:pStyle w:val="Sptima"/>
               <w:cnfStyle w:val="000000100000" w:firstRow="0" w:lastRow="0" w:firstColumn="0" w:lastColumn="0" w:oddVBand="0" w:evenVBand="0" w:oddHBand="1" w:evenHBand="0" w:firstRowFirstColumn="0" w:firstRowLastColumn="0" w:lastRowFirstColumn="0" w:lastRowLastColumn="0"/>
             </w:pPr>
-            <w:proofErr w:type="spellStart"/>
             <w:r>
               <w:t>Sep</w:t>
             </w:r>
-            <w:proofErr w:type="spellEnd"/>
           </w:p>
         </w:tc>
         <w:tc>
@@ -10185,6 +10027,9 @@
               <w:pStyle w:val="Sptima"/>
               <w:cnfStyle w:val="000000000000" w:firstRow="0" w:lastRow="0" w:firstColumn="0" w:lastColumn="0" w:oddVBand="0" w:evenVBand="0" w:oddHBand="0" w:evenHBand="0" w:firstRowFirstColumn="0" w:firstRowLastColumn="0" w:lastRowFirstColumn="0" w:lastRowLastColumn="0"/>
             </w:pPr>
+            <w:r>
+              <w:t>10</w:t>
+            </w:r>
           </w:p>
         </w:tc>
       </w:tr>
@@ -10526,6 +10371,15 @@
               <w:pStyle w:val="Sptima"/>
               <w:cnfStyle w:val="000000100000" w:firstRow="0" w:lastRow="0" w:firstColumn="0" w:lastColumn="0" w:oddVBand="0" w:evenVBand="0" w:oddHBand="1" w:evenHBand="0" w:firstRowFirstColumn="0" w:firstRowLastColumn="0" w:lastRowFirstColumn="0" w:lastRowLastColumn="0"/>
             </w:pPr>
+            <w:r>
+              <w:t>Se realiza en Git Hub</w:t>
+            </w:r>
+          </w:p>
+          <w:p>
+            <w:pPr>
+              <w:pStyle w:val="Sptima"/>
+              <w:cnfStyle w:val="000000100000" w:firstRow="0" w:lastRow="0" w:firstColumn="0" w:lastColumn="0" w:oddVBand="0" w:evenVBand="0" w:oddHBand="1" w:evenHBand="0" w:firstRowFirstColumn="0" w:firstRowLastColumn="0" w:lastRowFirstColumn="0" w:lastRowLastColumn="0"/>
+            </w:pPr>
           </w:p>
           <w:p>
             <w:pPr>
@@ -10653,8 +10507,8 @@
           <w:szCs w:val="22"/>
         </w:rPr>
       </w:pPr>
-      <w:bookmarkStart w:id="48" w:name="_Toc84790114"/>
-      <w:bookmarkStart w:id="49" w:name="_Toc84932255"/>
+      <w:bookmarkStart w:id="46" w:name="_Toc84790114"/>
+      <w:bookmarkStart w:id="47" w:name="_Toc84932255"/>
       <w:r>
         <w:rPr>
           <w:rFonts w:ascii="Times New Roman" w:hAnsi="Times New Roman" w:cs="Times New Roman"/>
@@ -10672,8 +10526,8 @@
         </w:rPr>
         <w:t>NEXO.1 CONTROL DE RESTAURACIÓN DE INFORMACIÓN</w:t>
       </w:r>
-      <w:bookmarkEnd w:id="48"/>
-      <w:bookmarkEnd w:id="49"/>
+      <w:bookmarkEnd w:id="46"/>
+      <w:bookmarkEnd w:id="47"/>
     </w:p>
     <w:p>
       <w:pPr>
@@ -12292,7 +12146,7 @@
                 </mc:Choice>
                 <mc:Fallback>
                   <w:pict>
-                    <v:group w14:anchorId="531F9E7D" id="Grupo 11" o:spid="_x0000_s1026" style="width:2.8pt;height:.5pt;mso-position-horizontal-relative:char;mso-position-vertical-relative:line" coordsize="56,10" o:gfxdata="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">
+                    <v:group w14:anchorId="223786C2" id="Grupo 11" o:spid="_x0000_s1026" style="width:2.8pt;height:.5pt;mso-position-horizontal-relative:char;mso-position-vertical-relative:line" coordsize="56,10" o:gfxdata="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">
                       <v:rect id="Rectangle 11" o:spid="_x0000_s1027" style="position:absolute;width:56;height:10;visibility:visible;mso-wrap-style:square;v-text-anchor:top" o:gfxdata="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" fillcolor="#0462c1" stroked="f"/>
                       <w10:anchorlock/>
                     </v:group>
@@ -12751,7 +12605,7 @@
                 </mc:Choice>
                 <mc:Fallback>
                   <w:pict>
-                    <v:group w14:anchorId="5E106BD2" id="Grupo 9" o:spid="_x0000_s1026" style="width:2.8pt;height:.5pt;mso-position-horizontal-relative:char;mso-position-vertical-relative:line" coordsize="56,10" o:gfxdata="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">
+                    <v:group w14:anchorId="675DCC6A" id="Grupo 9" o:spid="_x0000_s1026" style="width:2.8pt;height:.5pt;mso-position-horizontal-relative:char;mso-position-vertical-relative:line" coordsize="56,10" o:gfxdata="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">
                       <v:rect id="Rectangle 9" o:spid="_x0000_s1027" style="position:absolute;width:56;height:10;visibility:visible;mso-wrap-style:square;v-text-anchor:top" o:gfxdata="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" fillcolor="#0462c1" stroked="f"/>
                       <w10:anchorlock/>
                     </v:group>
@@ -13210,7 +13064,7 @@
                 </mc:Choice>
                 <mc:Fallback>
                   <w:pict>
-                    <v:group w14:anchorId="27D3BF21" id="Grupo 7" o:spid="_x0000_s1026" style="width:2.8pt;height:.5pt;mso-position-horizontal-relative:char;mso-position-vertical-relative:line" coordsize="56,10" o:gfxdata="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">
+                    <v:group w14:anchorId="186657B6" id="Grupo 7" o:spid="_x0000_s1026" style="width:2.8pt;height:.5pt;mso-position-horizontal-relative:char;mso-position-vertical-relative:line" coordsize="56,10" o:gfxdata="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">
                       <v:rect id="Rectangle 7" o:spid="_x0000_s1027" style="position:absolute;width:56;height:10;visibility:visible;mso-wrap-style:square;v-text-anchor:top" o:gfxdata="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" fillcolor="#0462c1" stroked="f"/>
                       <w10:anchorlock/>
                     </v:group>
@@ -13678,7 +13532,7 @@
                 </mc:Choice>
                 <mc:Fallback>
                   <w:pict>
-                    <v:group w14:anchorId="2D859AF0" id="Grupo 5" o:spid="_x0000_s1026" style="width:2.8pt;height:.5pt;mso-position-horizontal-relative:char;mso-position-vertical-relative:line" coordsize="56,10" o:gfxdata="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">
+                    <v:group w14:anchorId="1A532154" id="Grupo 5" o:spid="_x0000_s1026" style="width:2.8pt;height:.5pt;mso-position-horizontal-relative:char;mso-position-vertical-relative:line" coordsize="56,10" o:gfxdata="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">
                       <v:rect id="Rectangle 5" o:spid="_x0000_s1027" style="position:absolute;width:56;height:10;visibility:visible;mso-wrap-style:square;v-text-anchor:top" o:gfxdata="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" fillcolor="#0462c1" stroked="f"/>
                       <w10:anchorlock/>
                     </v:group>
@@ -14321,7 +14175,7 @@
                 </mc:Choice>
                 <mc:Fallback>
                   <w:pict>
-                    <v:group w14:anchorId="67C47ABD" id="Grupo 3" o:spid="_x0000_s1026" style="width:2.8pt;height:.5pt;mso-position-horizontal-relative:char;mso-position-vertical-relative:line" coordsize="56,10" o:gfxdata="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">
+                    <v:group w14:anchorId="4FA05E96" id="Grupo 3" o:spid="_x0000_s1026" style="width:2.8pt;height:.5pt;mso-position-horizontal-relative:char;mso-position-vertical-relative:line" coordsize="56,10" o:gfxdata="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">
                       <v:rect id="Rectangle 3" o:spid="_x0000_s1027" style="position:absolute;width:56;height:10;visibility:visible;mso-wrap-style:square;v-text-anchor:top" o:gfxdata="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" fillcolor="#0462c1" stroked="f"/>
                       <w10:anchorlock/>
                     </v:group>
@@ -14641,7 +14495,7 @@
       <w:pPr>
         <w:pStyle w:val="Sptima"/>
       </w:pPr>
-      <w:bookmarkStart w:id="50" w:name="_Toc84790115"/>
+      <w:bookmarkStart w:id="48" w:name="_Toc84790115"/>
     </w:p>
     <w:p>
       <w:pPr>
@@ -14662,8 +14516,8 @@
           <w:szCs w:val="22"/>
         </w:rPr>
       </w:pPr>
-      <w:bookmarkStart w:id="51" w:name="_Toc84932256"/>
-      <w:bookmarkEnd w:id="50"/>
+      <w:bookmarkStart w:id="49" w:name="_Toc84932256"/>
+      <w:bookmarkEnd w:id="48"/>
       <w:r>
         <w:rPr>
           <w:rFonts w:ascii="Times New Roman" w:hAnsi="Times New Roman" w:cs="Times New Roman"/>
@@ -14673,7 +14527,7 @@
         <w:lastRenderedPageBreak/>
         <w:t>BIBLIOGRAFIA</w:t>
       </w:r>
-      <w:bookmarkEnd w:id="51"/>
+      <w:bookmarkEnd w:id="49"/>
     </w:p>
     <w:p>
       <w:pPr>

</xml_diff>